<commit_message>
Added method which check is ship destroyed to add 'x' around ship
</commit_message>
<xml_diff>
--- a/my_project/план_по_разработке.docx
+++ b/my_project/план_по_разработке.docx
@@ -425,6 +425,557 @@
         <w:t>гитхаб</w:t>
       </w:r>
       <w:proofErr w:type="spellEnd"/>
+    </w:p>
+    <w:p>
+      <w:pPr>
+        <w:tabs>
+          <w:tab w:val="left" w:pos="916"/>
+          <w:tab w:val="left" w:pos="1832"/>
+          <w:tab w:val="left" w:pos="2748"/>
+          <w:tab w:val="left" w:pos="3664"/>
+          <w:tab w:val="left" w:pos="4580"/>
+          <w:tab w:val="left" w:pos="5496"/>
+          <w:tab w:val="left" w:pos="6412"/>
+          <w:tab w:val="left" w:pos="7328"/>
+          <w:tab w:val="left" w:pos="8244"/>
+          <w:tab w:val="left" w:pos="9160"/>
+          <w:tab w:val="left" w:pos="10076"/>
+          <w:tab w:val="left" w:pos="10992"/>
+          <w:tab w:val="left" w:pos="11908"/>
+          <w:tab w:val="left" w:pos="12824"/>
+          <w:tab w:val="left" w:pos="13740"/>
+          <w:tab w:val="left" w:pos="14656"/>
+        </w:tabs>
+        <w:spacing w:after="0" w:line="240" w:lineRule="auto"/>
+        <w:ind w:left="360"/>
+        <w:rPr>
+          <w:rFonts w:ascii="Courier New" w:eastAsia="Times New Roman" w:hAnsi="Courier New" w:cs="Courier New"/>
+          <w:kern w:val="0"/>
+          <w:sz w:val="20"/>
+          <w:szCs w:val="20"/>
+          <w:lang w:eastAsia="pl-PL"/>
+          <w14:ligatures w14:val="none"/>
+        </w:rPr>
+      </w:pPr>
+    </w:p>
+    <w:p>
+      <w:pPr>
+        <w:tabs>
+          <w:tab w:val="left" w:pos="916"/>
+          <w:tab w:val="left" w:pos="1832"/>
+          <w:tab w:val="left" w:pos="2748"/>
+          <w:tab w:val="left" w:pos="3664"/>
+          <w:tab w:val="left" w:pos="4580"/>
+          <w:tab w:val="left" w:pos="5496"/>
+          <w:tab w:val="left" w:pos="6412"/>
+          <w:tab w:val="left" w:pos="7328"/>
+          <w:tab w:val="left" w:pos="8244"/>
+          <w:tab w:val="left" w:pos="9160"/>
+          <w:tab w:val="left" w:pos="10076"/>
+          <w:tab w:val="left" w:pos="10992"/>
+          <w:tab w:val="left" w:pos="11908"/>
+          <w:tab w:val="left" w:pos="12824"/>
+          <w:tab w:val="left" w:pos="13740"/>
+          <w:tab w:val="left" w:pos="14656"/>
+        </w:tabs>
+        <w:spacing w:after="0" w:line="240" w:lineRule="auto"/>
+        <w:ind w:left="360"/>
+        <w:rPr>
+          <w:rFonts w:ascii="Courier New" w:eastAsia="Times New Roman" w:hAnsi="Courier New" w:cs="Courier New"/>
+          <w:kern w:val="0"/>
+          <w:sz w:val="20"/>
+          <w:szCs w:val="20"/>
+          <w:lang w:eastAsia="pl-PL"/>
+          <w14:ligatures w14:val="none"/>
+        </w:rPr>
+      </w:pPr>
+      <w:r>
+        <w:rPr>
+          <w:rFonts w:ascii="Courier New" w:eastAsia="Times New Roman" w:hAnsi="Courier New" w:cs="Courier New"/>
+          <w:kern w:val="0"/>
+          <w:sz w:val="20"/>
+          <w:szCs w:val="20"/>
+          <w:lang w:eastAsia="pl-PL"/>
+          <w14:ligatures w14:val="none"/>
+        </w:rPr>
+        <w:t xml:space="preserve">        char emptyCellChar = '.';</w:t>
+      </w:r>
+    </w:p>
+    <w:p>
+      <w:pPr>
+        <w:tabs>
+          <w:tab w:val="left" w:pos="916"/>
+          <w:tab w:val="left" w:pos="1832"/>
+          <w:tab w:val="left" w:pos="2748"/>
+          <w:tab w:val="left" w:pos="3664"/>
+          <w:tab w:val="left" w:pos="4580"/>
+          <w:tab w:val="left" w:pos="5496"/>
+          <w:tab w:val="left" w:pos="6412"/>
+          <w:tab w:val="left" w:pos="7328"/>
+          <w:tab w:val="left" w:pos="8244"/>
+          <w:tab w:val="left" w:pos="9160"/>
+          <w:tab w:val="left" w:pos="10076"/>
+          <w:tab w:val="left" w:pos="10992"/>
+          <w:tab w:val="left" w:pos="11908"/>
+          <w:tab w:val="left" w:pos="12824"/>
+          <w:tab w:val="left" w:pos="13740"/>
+          <w:tab w:val="left" w:pos="14656"/>
+        </w:tabs>
+        <w:spacing w:after="0" w:line="240" w:lineRule="auto"/>
+        <w:ind w:left="360"/>
+        <w:rPr>
+          <w:rFonts w:ascii="Courier New" w:eastAsia="Times New Roman" w:hAnsi="Courier New" w:cs="Courier New"/>
+          <w:kern w:val="0"/>
+          <w:sz w:val="20"/>
+          <w:szCs w:val="20"/>
+          <w:lang w:eastAsia="pl-PL"/>
+          <w14:ligatures w14:val="none"/>
+        </w:rPr>
+      </w:pPr>
+      <w:r>
+        <w:rPr>
+          <w:rFonts w:ascii="Courier New" w:eastAsia="Times New Roman" w:hAnsi="Courier New" w:cs="Courier New"/>
+          <w:kern w:val="0"/>
+          <w:sz w:val="20"/>
+          <w:szCs w:val="20"/>
+          <w:lang w:eastAsia="pl-PL"/>
+          <w14:ligatures w14:val="none"/>
+        </w:rPr>
+        <w:t xml:space="preserve">        char shipCellChar = '</w:t>
+      </w:r>
+      <w:r>
+        <w:rPr>
+          <w:rFonts w:ascii="Segoe UI Symbol" w:eastAsia="Times New Roman" w:hAnsi="Segoe UI Symbol" w:cs="Segoe UI Symbol"/>
+          <w:kern w:val="0"/>
+          <w:sz w:val="20"/>
+          <w:szCs w:val="20"/>
+          <w:lang w:eastAsia="pl-PL"/>
+          <w14:ligatures w14:val="none"/>
+        </w:rPr>
+        <w:t>☐</w:t>
+      </w:r>
+      <w:r>
+        <w:rPr>
+          <w:rFonts w:ascii="Courier New" w:eastAsia="Times New Roman" w:hAnsi="Courier New" w:cs="Courier New"/>
+          <w:kern w:val="0"/>
+          <w:sz w:val="20"/>
+          <w:szCs w:val="20"/>
+          <w:lang w:eastAsia="pl-PL"/>
+          <w14:ligatures w14:val="none"/>
+        </w:rPr>
+        <w:t>';</w:t>
+      </w:r>
+    </w:p>
+    <w:p>
+      <w:pPr>
+        <w:tabs>
+          <w:tab w:val="left" w:pos="916"/>
+          <w:tab w:val="left" w:pos="1832"/>
+          <w:tab w:val="left" w:pos="2748"/>
+          <w:tab w:val="left" w:pos="3664"/>
+          <w:tab w:val="left" w:pos="4580"/>
+          <w:tab w:val="left" w:pos="5496"/>
+          <w:tab w:val="left" w:pos="6412"/>
+          <w:tab w:val="left" w:pos="7328"/>
+          <w:tab w:val="left" w:pos="8244"/>
+          <w:tab w:val="left" w:pos="9160"/>
+          <w:tab w:val="left" w:pos="10076"/>
+          <w:tab w:val="left" w:pos="10992"/>
+          <w:tab w:val="left" w:pos="11908"/>
+          <w:tab w:val="left" w:pos="12824"/>
+          <w:tab w:val="left" w:pos="13740"/>
+          <w:tab w:val="left" w:pos="14656"/>
+        </w:tabs>
+        <w:spacing w:after="0" w:line="240" w:lineRule="auto"/>
+        <w:ind w:left="360"/>
+        <w:rPr>
+          <w:rFonts w:ascii="Courier New" w:eastAsia="Times New Roman" w:hAnsi="Courier New" w:cs="Courier New"/>
+          <w:kern w:val="0"/>
+          <w:sz w:val="20"/>
+          <w:szCs w:val="20"/>
+          <w:lang w:eastAsia="pl-PL"/>
+          <w14:ligatures w14:val="none"/>
+        </w:rPr>
+      </w:pPr>
+      <w:r>
+        <w:rPr>
+          <w:rFonts w:ascii="Courier New" w:eastAsia="Times New Roman" w:hAnsi="Courier New" w:cs="Courier New"/>
+          <w:kern w:val="0"/>
+          <w:sz w:val="20"/>
+          <w:szCs w:val="20"/>
+          <w:lang w:eastAsia="pl-PL"/>
+          <w14:ligatures w14:val="none"/>
+        </w:rPr>
+        <w:t xml:space="preserve">        char emptyShotCellChar = '×';</w:t>
+      </w:r>
+    </w:p>
+    <w:p>
+      <w:pPr>
+        <w:tabs>
+          <w:tab w:val="left" w:pos="916"/>
+          <w:tab w:val="left" w:pos="1832"/>
+          <w:tab w:val="left" w:pos="2748"/>
+          <w:tab w:val="left" w:pos="3664"/>
+          <w:tab w:val="left" w:pos="4580"/>
+          <w:tab w:val="left" w:pos="5496"/>
+          <w:tab w:val="left" w:pos="6412"/>
+          <w:tab w:val="left" w:pos="7328"/>
+          <w:tab w:val="left" w:pos="8244"/>
+          <w:tab w:val="left" w:pos="9160"/>
+          <w:tab w:val="left" w:pos="10076"/>
+          <w:tab w:val="left" w:pos="10992"/>
+          <w:tab w:val="left" w:pos="11908"/>
+          <w:tab w:val="left" w:pos="12824"/>
+          <w:tab w:val="left" w:pos="13740"/>
+          <w:tab w:val="left" w:pos="14656"/>
+        </w:tabs>
+        <w:spacing w:after="0" w:line="240" w:lineRule="auto"/>
+        <w:ind w:left="360"/>
+        <w:rPr>
+          <w:rFonts w:ascii="Courier New" w:eastAsia="Times New Roman" w:hAnsi="Courier New" w:cs="Courier New"/>
+          <w:kern w:val="0"/>
+          <w:sz w:val="20"/>
+          <w:szCs w:val="20"/>
+          <w:lang w:eastAsia="pl-PL"/>
+          <w14:ligatures w14:val="none"/>
+        </w:rPr>
+      </w:pPr>
+      <w:r>
+        <w:rPr>
+          <w:rFonts w:ascii="Courier New" w:eastAsia="Times New Roman" w:hAnsi="Courier New" w:cs="Courier New"/>
+          <w:kern w:val="0"/>
+          <w:sz w:val="20"/>
+          <w:szCs w:val="20"/>
+          <w:lang w:eastAsia="pl-PL"/>
+          <w14:ligatures w14:val="none"/>
+        </w:rPr>
+        <w:t xml:space="preserve">        char shotShipCellChar = '</w:t>
+      </w:r>
+      <w:r>
+        <w:rPr>
+          <w:rFonts w:ascii="Segoe UI Symbol" w:eastAsia="Times New Roman" w:hAnsi="Segoe UI Symbol" w:cs="Segoe UI Symbol"/>
+          <w:kern w:val="0"/>
+          <w:sz w:val="20"/>
+          <w:szCs w:val="20"/>
+          <w:lang w:eastAsia="pl-PL"/>
+          <w14:ligatures w14:val="none"/>
+        </w:rPr>
+        <w:t>☒</w:t>
+      </w:r>
+      <w:r>
+        <w:rPr>
+          <w:rFonts w:ascii="Courier New" w:eastAsia="Times New Roman" w:hAnsi="Courier New" w:cs="Courier New"/>
+          <w:kern w:val="0"/>
+          <w:sz w:val="20"/>
+          <w:szCs w:val="20"/>
+          <w:lang w:eastAsia="pl-PL"/>
+          <w14:ligatures w14:val="none"/>
+        </w:rPr>
+        <w:t>';</w:t>
+      </w:r>
+    </w:p>
+    <w:p>
+      <w:pPr>
+        <w:pStyle w:val="a3"/>
+        <w:numPr>
+          <w:ilvl w:val="0"/>
+          <w:numId w:val="1"/>
+        </w:numPr>
+        <w:tabs>
+          <w:tab w:val="left" w:pos="916"/>
+          <w:tab w:val="left" w:pos="1832"/>
+          <w:tab w:val="left" w:pos="2748"/>
+          <w:tab w:val="left" w:pos="3664"/>
+          <w:tab w:val="left" w:pos="4580"/>
+          <w:tab w:val="left" w:pos="5496"/>
+          <w:tab w:val="left" w:pos="6412"/>
+          <w:tab w:val="left" w:pos="7328"/>
+          <w:tab w:val="left" w:pos="8244"/>
+          <w:tab w:val="left" w:pos="9160"/>
+          <w:tab w:val="left" w:pos="10076"/>
+          <w:tab w:val="left" w:pos="10992"/>
+          <w:tab w:val="left" w:pos="11908"/>
+          <w:tab w:val="left" w:pos="12824"/>
+          <w:tab w:val="left" w:pos="13740"/>
+          <w:tab w:val="left" w:pos="14656"/>
+        </w:tabs>
+        <w:spacing w:after="0" w:line="240" w:lineRule="auto"/>
+        <w:rPr>
+          <w:rFonts w:ascii="Courier New" w:eastAsia="Times New Roman" w:hAnsi="Courier New" w:cs="Courier New"/>
+          <w:kern w:val="0"/>
+          <w:sz w:val="20"/>
+          <w:szCs w:val="20"/>
+          <w:lang w:val="ru-RU" w:eastAsia="pl-PL"/>
+          <w14:ligatures w14:val="none"/>
+        </w:rPr>
+      </w:pPr>
+      <w:r>
+        <w:rPr>
+          <w:rFonts w:ascii="Courier New" w:eastAsia="Times New Roman" w:hAnsi="Courier New" w:cs="Courier New"/>
+          <w:kern w:val="0"/>
+          <w:sz w:val="20"/>
+          <w:szCs w:val="20"/>
+          <w:lang w:val="ru-RU" w:eastAsia="pl-PL"/>
+          <w14:ligatures w14:val="none"/>
+        </w:rPr>
+        <w:t>Чуток отредактировать карту что бы не расплывалась</w:t>
+      </w:r>
+    </w:p>
+    <w:p>
+      <w:pPr>
+        <w:pStyle w:val="a3"/>
+        <w:numPr>
+          <w:ilvl w:val="0"/>
+          <w:numId w:val="1"/>
+        </w:numPr>
+        <w:tabs>
+          <w:tab w:val="left" w:pos="916"/>
+          <w:tab w:val="left" w:pos="1832"/>
+          <w:tab w:val="left" w:pos="2748"/>
+          <w:tab w:val="left" w:pos="3664"/>
+          <w:tab w:val="left" w:pos="4580"/>
+          <w:tab w:val="left" w:pos="5496"/>
+          <w:tab w:val="left" w:pos="6412"/>
+          <w:tab w:val="left" w:pos="7328"/>
+          <w:tab w:val="left" w:pos="8244"/>
+          <w:tab w:val="left" w:pos="9160"/>
+          <w:tab w:val="left" w:pos="10076"/>
+          <w:tab w:val="left" w:pos="10992"/>
+          <w:tab w:val="left" w:pos="11908"/>
+          <w:tab w:val="left" w:pos="12824"/>
+          <w:tab w:val="left" w:pos="13740"/>
+          <w:tab w:val="left" w:pos="14656"/>
+        </w:tabs>
+        <w:spacing w:after="0" w:line="240" w:lineRule="auto"/>
+        <w:rPr>
+          <w:rFonts w:ascii="Courier New" w:eastAsia="Times New Roman" w:hAnsi="Courier New" w:cs="Courier New"/>
+          <w:kern w:val="0"/>
+          <w:sz w:val="20"/>
+          <w:szCs w:val="20"/>
+          <w:lang w:val="ru-RU" w:eastAsia="pl-PL"/>
+          <w14:ligatures w14:val="none"/>
+        </w:rPr>
+      </w:pPr>
+      <w:r>
+        <w:rPr>
+          <w:rFonts w:ascii="Courier New" w:eastAsia="Times New Roman" w:hAnsi="Courier New" w:cs="Courier New"/>
+          <w:kern w:val="0"/>
+          <w:sz w:val="20"/>
+          <w:szCs w:val="20"/>
+          <w:lang w:val="ru-RU" w:eastAsia="pl-PL"/>
+          <w14:ligatures w14:val="none"/>
+        </w:rPr>
+        <w:t xml:space="preserve">Чуть </w:t>
+      </w:r>
+      <w:proofErr w:type="spellStart"/>
+      <w:r>
+        <w:rPr>
+          <w:rFonts w:ascii="Courier New" w:eastAsia="Times New Roman" w:hAnsi="Courier New" w:cs="Courier New"/>
+          <w:kern w:val="0"/>
+          <w:sz w:val="20"/>
+          <w:szCs w:val="20"/>
+          <w:lang w:val="ru-RU" w:eastAsia="pl-PL"/>
+          <w14:ligatures w14:val="none"/>
+        </w:rPr>
+        <w:t>подкоректировать</w:t>
+      </w:r>
+      <w:proofErr w:type="spellEnd"/>
+      <w:r>
+        <w:rPr>
+          <w:rFonts w:ascii="Courier New" w:eastAsia="Times New Roman" w:hAnsi="Courier New" w:cs="Courier New"/>
+          <w:kern w:val="0"/>
+          <w:sz w:val="20"/>
+          <w:szCs w:val="20"/>
+          <w:lang w:val="ru-RU" w:eastAsia="pl-PL"/>
+          <w14:ligatures w14:val="none"/>
+        </w:rPr>
+        <w:t xml:space="preserve"> конец игры</w:t>
+      </w:r>
+    </w:p>
+    <w:p>
+      <w:pPr>
+        <w:pStyle w:val="a3"/>
+        <w:numPr>
+          <w:ilvl w:val="0"/>
+          <w:numId w:val="1"/>
+        </w:numPr>
+        <w:tabs>
+          <w:tab w:val="left" w:pos="916"/>
+          <w:tab w:val="left" w:pos="1832"/>
+          <w:tab w:val="left" w:pos="2748"/>
+          <w:tab w:val="left" w:pos="3664"/>
+          <w:tab w:val="left" w:pos="4580"/>
+          <w:tab w:val="left" w:pos="5496"/>
+          <w:tab w:val="left" w:pos="6412"/>
+          <w:tab w:val="left" w:pos="7328"/>
+          <w:tab w:val="left" w:pos="8244"/>
+          <w:tab w:val="left" w:pos="9160"/>
+          <w:tab w:val="left" w:pos="10076"/>
+          <w:tab w:val="left" w:pos="10992"/>
+          <w:tab w:val="left" w:pos="11908"/>
+          <w:tab w:val="left" w:pos="12824"/>
+          <w:tab w:val="left" w:pos="13740"/>
+          <w:tab w:val="left" w:pos="14656"/>
+        </w:tabs>
+        <w:spacing w:after="0" w:line="240" w:lineRule="auto"/>
+        <w:rPr>
+          <w:rFonts w:ascii="Courier New" w:eastAsia="Times New Roman" w:hAnsi="Courier New" w:cs="Courier New"/>
+          <w:kern w:val="0"/>
+          <w:sz w:val="20"/>
+          <w:szCs w:val="20"/>
+          <w:lang w:val="ru-RU" w:eastAsia="pl-PL"/>
+          <w14:ligatures w14:val="none"/>
+        </w:rPr>
+      </w:pPr>
+      <w:r>
+        <w:rPr>
+          <w:rFonts w:ascii="Courier New" w:eastAsia="Times New Roman" w:hAnsi="Courier New" w:cs="Courier New"/>
+          <w:kern w:val="0"/>
+          <w:sz w:val="20"/>
+          <w:szCs w:val="20"/>
+          <w:lang w:val="ru-RU" w:eastAsia="pl-PL"/>
+          <w14:ligatures w14:val="none"/>
+        </w:rPr>
+        <w:t xml:space="preserve">Добавить </w:t>
+      </w:r>
+      <w:proofErr w:type="spellStart"/>
+      <w:r>
+        <w:rPr>
+          <w:rFonts w:ascii="Courier New" w:eastAsia="Times New Roman" w:hAnsi="Courier New" w:cs="Courier New"/>
+          <w:kern w:val="0"/>
+          <w:sz w:val="20"/>
+          <w:szCs w:val="20"/>
+          <w:lang w:val="ru-RU" w:eastAsia="pl-PL"/>
+          <w14:ligatures w14:val="none"/>
+        </w:rPr>
+        <w:t>эксепгины</w:t>
+      </w:r>
+      <w:proofErr w:type="spellEnd"/>
+      <w:r>
+        <w:rPr>
+          <w:rFonts w:ascii="Courier New" w:eastAsia="Times New Roman" w:hAnsi="Courier New" w:cs="Courier New"/>
+          <w:kern w:val="0"/>
+          <w:sz w:val="20"/>
+          <w:szCs w:val="20"/>
+          <w:lang w:val="ru-RU" w:eastAsia="pl-PL"/>
+          <w14:ligatures w14:val="none"/>
+        </w:rPr>
+        <w:t xml:space="preserve"> на неправильный ввод значений</w:t>
+      </w:r>
+    </w:p>
+    <w:p>
+      <w:pPr>
+        <w:pStyle w:val="a3"/>
+        <w:numPr>
+          <w:ilvl w:val="0"/>
+          <w:numId w:val="1"/>
+        </w:numPr>
+        <w:tabs>
+          <w:tab w:val="left" w:pos="916"/>
+          <w:tab w:val="left" w:pos="1832"/>
+          <w:tab w:val="left" w:pos="2748"/>
+          <w:tab w:val="left" w:pos="3664"/>
+          <w:tab w:val="left" w:pos="4580"/>
+          <w:tab w:val="left" w:pos="5496"/>
+          <w:tab w:val="left" w:pos="6412"/>
+          <w:tab w:val="left" w:pos="7328"/>
+          <w:tab w:val="left" w:pos="8244"/>
+          <w:tab w:val="left" w:pos="9160"/>
+          <w:tab w:val="left" w:pos="10076"/>
+          <w:tab w:val="left" w:pos="10992"/>
+          <w:tab w:val="left" w:pos="11908"/>
+          <w:tab w:val="left" w:pos="12824"/>
+          <w:tab w:val="left" w:pos="13740"/>
+          <w:tab w:val="left" w:pos="14656"/>
+        </w:tabs>
+        <w:spacing w:after="0" w:line="240" w:lineRule="auto"/>
+        <w:rPr>
+          <w:lang w:val="ru-RU"/>
+        </w:rPr>
+      </w:pPr>
+      <w:r>
+        <w:rPr>
+          <w:rFonts w:ascii="Courier New" w:eastAsia="Times New Roman" w:hAnsi="Courier New" w:cs="Courier New"/>
+          <w:kern w:val="0"/>
+          <w:sz w:val="20"/>
+          <w:szCs w:val="20"/>
+          <w:lang w:val="ru-RU" w:eastAsia="pl-PL"/>
+          <w14:ligatures w14:val="none"/>
+        </w:rPr>
+        <w:t xml:space="preserve">Добавить </w:t>
+      </w:r>
+      <w:proofErr w:type="spellStart"/>
+      <w:r>
+        <w:rPr>
+          <w:rFonts w:ascii="Courier New" w:eastAsia="Times New Roman" w:hAnsi="Courier New" w:cs="Courier New"/>
+          <w:kern w:val="0"/>
+          <w:sz w:val="20"/>
+          <w:szCs w:val="20"/>
+          <w:lang w:val="ru-RU" w:eastAsia="pl-PL"/>
+          <w14:ligatures w14:val="none"/>
+        </w:rPr>
+        <w:t>уловие</w:t>
+      </w:r>
+      <w:proofErr w:type="spellEnd"/>
+      <w:r>
+        <w:rPr>
+          <w:rFonts w:ascii="Courier New" w:eastAsia="Times New Roman" w:hAnsi="Courier New" w:cs="Courier New"/>
+          <w:kern w:val="0"/>
+          <w:sz w:val="20"/>
+          <w:szCs w:val="20"/>
+          <w:lang w:val="ru-RU" w:eastAsia="pl-PL"/>
+          <w14:ligatures w14:val="none"/>
+        </w:rPr>
+        <w:t xml:space="preserve"> если корабль </w:t>
+      </w:r>
+      <w:proofErr w:type="spellStart"/>
+      <w:r>
+        <w:rPr>
+          <w:rFonts w:ascii="Courier New" w:eastAsia="Times New Roman" w:hAnsi="Courier New" w:cs="Courier New"/>
+          <w:kern w:val="0"/>
+          <w:sz w:val="20"/>
+          <w:szCs w:val="20"/>
+          <w:lang w:val="ru-RU" w:eastAsia="pl-PL"/>
+          <w14:ligatures w14:val="none"/>
+        </w:rPr>
+        <w:t>возорван</w:t>
+      </w:r>
+      <w:proofErr w:type="spellEnd"/>
+      <w:r>
+        <w:rPr>
+          <w:rFonts w:ascii="Courier New" w:eastAsia="Times New Roman" w:hAnsi="Courier New" w:cs="Courier New"/>
+          <w:kern w:val="0"/>
+          <w:sz w:val="20"/>
+          <w:szCs w:val="20"/>
+          <w:lang w:val="ru-RU" w:eastAsia="pl-PL"/>
+          <w14:ligatures w14:val="none"/>
+        </w:rPr>
+        <w:t>, то вокруг него крестики будут</w:t>
+      </w:r>
+    </w:p>
+    <w:p>
+      <w:pPr>
+        <w:pStyle w:val="a3"/>
+        <w:tabs>
+          <w:tab w:val="left" w:pos="916"/>
+          <w:tab w:val="left" w:pos="1832"/>
+          <w:tab w:val="left" w:pos="2748"/>
+          <w:tab w:val="left" w:pos="3664"/>
+          <w:tab w:val="left" w:pos="4580"/>
+          <w:tab w:val="left" w:pos="5496"/>
+          <w:tab w:val="left" w:pos="6412"/>
+          <w:tab w:val="left" w:pos="7328"/>
+          <w:tab w:val="left" w:pos="8244"/>
+          <w:tab w:val="left" w:pos="9160"/>
+          <w:tab w:val="left" w:pos="10076"/>
+          <w:tab w:val="left" w:pos="10992"/>
+          <w:tab w:val="left" w:pos="11908"/>
+          <w:tab w:val="left" w:pos="12824"/>
+          <w:tab w:val="left" w:pos="13740"/>
+          <w:tab w:val="left" w:pos="14656"/>
+        </w:tabs>
+        <w:spacing w:after="0" w:line="240" w:lineRule="auto"/>
+      </w:pPr>
     </w:p>
     <w:p>
       <w:pPr>
@@ -1128,6 +1679,85 @@
       <w:contextualSpacing/>
     </w:pPr>
   </w:style>
+  <w:style w:type="paragraph" w:styleId="HTML">
+    <w:name w:val="HTML Preformatted"/>
+    <w:basedOn w:val="a"/>
+    <w:link w:val="HTML0"/>
+    <w:uiPriority w:val="99"/>
+    <w:semiHidden/>
+    <w:unhideWhenUsed/>
+    <w:rsid w:val="008A438A"/>
+    <w:pPr>
+      <w:tabs>
+        <w:tab w:val="left" w:pos="916"/>
+        <w:tab w:val="left" w:pos="1832"/>
+        <w:tab w:val="left" w:pos="2748"/>
+        <w:tab w:val="left" w:pos="3664"/>
+        <w:tab w:val="left" w:pos="4580"/>
+        <w:tab w:val="left" w:pos="5496"/>
+        <w:tab w:val="left" w:pos="6412"/>
+        <w:tab w:val="left" w:pos="7328"/>
+        <w:tab w:val="left" w:pos="8244"/>
+        <w:tab w:val="left" w:pos="9160"/>
+        <w:tab w:val="left" w:pos="10076"/>
+        <w:tab w:val="left" w:pos="10992"/>
+        <w:tab w:val="left" w:pos="11908"/>
+        <w:tab w:val="left" w:pos="12824"/>
+        <w:tab w:val="left" w:pos="13740"/>
+        <w:tab w:val="left" w:pos="14656"/>
+      </w:tabs>
+      <w:spacing w:after="0" w:line="240" w:lineRule="auto"/>
+    </w:pPr>
+    <w:rPr>
+      <w:rFonts w:ascii="Courier New" w:eastAsia="Times New Roman" w:hAnsi="Courier New" w:cs="Courier New"/>
+      <w:kern w:val="0"/>
+      <w:sz w:val="20"/>
+      <w:szCs w:val="20"/>
+      <w:lang w:eastAsia="pl-PL"/>
+      <w14:ligatures w14:val="none"/>
+    </w:rPr>
+  </w:style>
+  <w:style w:type="character" w:customStyle="1" w:styleId="HTML0">
+    <w:name w:val="Стандартный HTML Знак"/>
+    <w:basedOn w:val="a0"/>
+    <w:link w:val="HTML"/>
+    <w:uiPriority w:val="99"/>
+    <w:semiHidden/>
+    <w:rsid w:val="008A438A"/>
+    <w:rPr>
+      <w:rFonts w:ascii="Courier New" w:eastAsia="Times New Roman" w:hAnsi="Courier New" w:cs="Courier New"/>
+      <w:kern w:val="0"/>
+      <w:sz w:val="20"/>
+      <w:szCs w:val="20"/>
+      <w:lang w:eastAsia="pl-PL"/>
+      <w14:ligatures w14:val="none"/>
+    </w:rPr>
+  </w:style>
+  <w:style w:type="character" w:customStyle="1" w:styleId="line">
+    <w:name w:val="line"/>
+    <w:basedOn w:val="a0"/>
+    <w:rsid w:val="008A438A"/>
+  </w:style>
+  <w:style w:type="character" w:customStyle="1" w:styleId="hljs-type">
+    <w:name w:val="hljs-type"/>
+    <w:basedOn w:val="a0"/>
+    <w:rsid w:val="008A438A"/>
+  </w:style>
+  <w:style w:type="character" w:customStyle="1" w:styleId="hljs-variable">
+    <w:name w:val="hljs-variable"/>
+    <w:basedOn w:val="a0"/>
+    <w:rsid w:val="008A438A"/>
+  </w:style>
+  <w:style w:type="character" w:customStyle="1" w:styleId="hljs-operator">
+    <w:name w:val="hljs-operator"/>
+    <w:basedOn w:val="a0"/>
+    <w:rsid w:val="008A438A"/>
+  </w:style>
+  <w:style w:type="character" w:customStyle="1" w:styleId="hljs-string">
+    <w:name w:val="hljs-string"/>
+    <w:basedOn w:val="a0"/>
+    <w:rsid w:val="008A438A"/>
+  </w:style>
 </w:styles>
 </file>
 

</xml_diff>